<commit_message>
Added homework HW_Fundamental Test Process and Test Levels and Types :stuck_out_tongue:
</commit_message>
<xml_diff>
--- a/Modul 3/12. Software Quality Assurance I/04. Test Levels and Types/Homework/HW_Fundamental Test Process and Test Levels and Types.docx
+++ b/Modul 3/12. Software Quality Assurance I/04. Test Levels and Types/Homework/HW_Fundamental Test Process and Test Levels and Types.docx
@@ -1111,103 +1111,15 @@
     </w:p>
     <w:p>
       <w:pPr>
-        <w:pStyle w:val="ListParagraph"/>
-        <w:numPr>
-          <w:ilvl w:val="0"/>
-          <w:numId w:val="0"/>
-        </w:numPr>
         <w:spacing w:after="0"/>
-        <w:ind w:left="360"/>
-        <w:rPr>
-          <w:sz w:val="24"/>
-          <w:szCs w:val="24"/>
-        </w:rPr>
-      </w:pPr>
-    </w:p>
-    <w:p>
-      <w:pPr>
-        <w:pStyle w:val="ListParagraph"/>
-        <w:numPr>
-          <w:ilvl w:val="0"/>
-          <w:numId w:val="0"/>
-        </w:numPr>
-        <w:spacing w:after="0"/>
-        <w:ind w:left="360"/>
-        <w:jc w:val="right"/>
+        <w:ind w:right="720"/>
         <w:rPr>
           <w:b/>
-          <w:i/>
-        </w:rPr>
-      </w:pPr>
-      <w:r>
-        <w:rPr>
-          <w:rFonts w:ascii="Calibri" w:eastAsia="Times New Roman" w:hAnsi="Calibri" w:cs="Times New Roman"/>
-          <w:i/>
-          <w:sz w:val="24"/>
-          <w:szCs w:val="24"/>
-        </w:rPr>
-        <w:t>(</w:t>
-      </w:r>
-      <w:r>
-        <w:rPr>
-          <w:rFonts w:ascii="Calibri" w:eastAsia="Times New Roman" w:hAnsi="Calibri" w:cs="Times New Roman"/>
-          <w:i/>
-          <w:sz w:val="24"/>
-          <w:szCs w:val="24"/>
-        </w:rPr>
-        <w:t>7</w:t>
-      </w:r>
-      <w:r>
-        <w:rPr>
-          <w:rFonts w:ascii="Calibri" w:eastAsia="Times New Roman" w:hAnsi="Calibri" w:cs="Times New Roman"/>
-          <w:i/>
-          <w:sz w:val="24"/>
-          <w:szCs w:val="24"/>
-        </w:rPr>
-        <w:t xml:space="preserve"> positions X </w:t>
-      </w:r>
-      <w:r>
-        <w:rPr>
-          <w:rFonts w:ascii="Calibri" w:eastAsia="Times New Roman" w:hAnsi="Calibri" w:cs="Times New Roman"/>
-          <w:i/>
-          <w:sz w:val="24"/>
-          <w:szCs w:val="24"/>
-        </w:rPr>
-        <w:t>1 point</w:t>
-      </w:r>
-      <w:r>
-        <w:rPr>
-          <w:rFonts w:ascii="Calibri" w:eastAsia="Times New Roman" w:hAnsi="Calibri" w:cs="Times New Roman"/>
-          <w:i/>
-          <w:sz w:val="24"/>
-          <w:szCs w:val="24"/>
-        </w:rPr>
-        <w:t xml:space="preserve">) </w:t>
-      </w:r>
-      <w:r>
-        <w:rPr>
-          <w:b/>
-          <w:i/>
           <w:sz w:val="24"/>
           <w:szCs w:val="24"/>
           <w:lang w:val="bg-BG"/>
         </w:rPr>
-        <w:t>7</w:t>
-      </w:r>
-      <w:r>
-        <w:rPr>
-          <w:b/>
-          <w:i/>
-        </w:rPr>
-        <w:t xml:space="preserve"> </w:t>
-      </w:r>
-      <w:r>
-        <w:rPr>
-          <w:b/>
-          <w:i/>
-        </w:rPr>
-        <w:t>points</w:t>
-      </w:r>
+      </w:pPr>
     </w:p>
     <w:p>
       <w:pPr>
@@ -1226,26 +1138,6 @@
           <w:lang w:val="bg-BG"/>
         </w:rPr>
       </w:pPr>
-    </w:p>
-    <w:p>
-      <w:pPr>
-        <w:pStyle w:val="ListParagraph"/>
-        <w:numPr>
-          <w:ilvl w:val="0"/>
-          <w:numId w:val="0"/>
-        </w:numPr>
-        <w:spacing w:after="0"/>
-        <w:ind w:left="360"/>
-        <w:jc w:val="right"/>
-        <w:rPr>
-          <w:b/>
-          <w:sz w:val="24"/>
-          <w:szCs w:val="24"/>
-          <w:lang w:val="bg-BG"/>
-        </w:rPr>
-      </w:pPr>
-      <w:bookmarkStart w:id="0" w:name="_GoBack"/>
-      <w:bookmarkEnd w:id="0"/>
     </w:p>
     <w:p>
       <w:pPr>
@@ -1782,130 +1674,7 @@
     </w:p>
     <w:p>
       <w:pPr>
-        <w:pStyle w:val="ListParagraph"/>
-        <w:numPr>
-          <w:ilvl w:val="0"/>
-          <w:numId w:val="0"/>
-        </w:numPr>
-        <w:ind w:left="360"/>
-        <w:jc w:val="right"/>
-        <w:rPr>
-          <w:b/>
-          <w:i/>
-        </w:rPr>
-      </w:pPr>
-      <w:r>
-        <w:rPr>
-          <w:rFonts w:ascii="Calibri" w:eastAsia="Times New Roman" w:hAnsi="Calibri" w:cs="Times New Roman"/>
-          <w:i/>
-          <w:sz w:val="24"/>
-          <w:szCs w:val="24"/>
-        </w:rPr>
-        <w:t>(</w:t>
-      </w:r>
-      <w:r>
-        <w:rPr>
-          <w:rFonts w:ascii="Calibri" w:eastAsia="Times New Roman" w:hAnsi="Calibri" w:cs="Times New Roman"/>
-          <w:i/>
-          <w:sz w:val="24"/>
-          <w:szCs w:val="24"/>
-        </w:rPr>
-        <w:t>4</w:t>
-      </w:r>
-      <w:r>
-        <w:rPr>
-          <w:rFonts w:ascii="Calibri" w:eastAsia="Times New Roman" w:hAnsi="Calibri" w:cs="Times New Roman"/>
-          <w:i/>
-          <w:sz w:val="24"/>
-          <w:szCs w:val="24"/>
-        </w:rPr>
-        <w:t xml:space="preserve"> positions X </w:t>
-      </w:r>
-      <w:r>
-        <w:rPr>
-          <w:rFonts w:ascii="Calibri" w:eastAsia="Times New Roman" w:hAnsi="Calibri" w:cs="Times New Roman"/>
-          <w:i/>
-          <w:sz w:val="24"/>
-          <w:szCs w:val="24"/>
-        </w:rPr>
-        <w:t>1 point</w:t>
-      </w:r>
-      <w:r>
-        <w:rPr>
-          <w:rFonts w:ascii="Calibri" w:eastAsia="Times New Roman" w:hAnsi="Calibri" w:cs="Times New Roman"/>
-          <w:i/>
-          <w:sz w:val="24"/>
-          <w:szCs w:val="24"/>
-        </w:rPr>
-        <w:t xml:space="preserve">) </w:t>
-      </w:r>
-      <w:r>
-        <w:rPr>
-          <w:b/>
-          <w:i/>
-          <w:sz w:val="24"/>
-          <w:szCs w:val="24"/>
-          <w:lang w:val="bg-BG"/>
-        </w:rPr>
-        <w:t>4</w:t>
-      </w:r>
-      <w:r>
-        <w:rPr>
-          <w:sz w:val="24"/>
-          <w:szCs w:val="24"/>
-          <w:lang w:val="bg-BG"/>
-        </w:rPr>
-        <w:t xml:space="preserve"> </w:t>
-      </w:r>
-      <w:r>
-        <w:rPr>
-          <w:b/>
-          <w:i/>
-        </w:rPr>
-        <w:t>points</w:t>
-      </w:r>
-    </w:p>
-    <w:p>
-      <w:pPr>
-        <w:pStyle w:val="ListParagraph"/>
-        <w:numPr>
-          <w:ilvl w:val="0"/>
-          <w:numId w:val="0"/>
-        </w:numPr>
-        <w:ind w:left="360"/>
-        <w:jc w:val="right"/>
-        <w:rPr>
-          <w:sz w:val="24"/>
-          <w:szCs w:val="24"/>
-          <w:lang w:val="bg-BG"/>
-        </w:rPr>
-      </w:pPr>
-    </w:p>
-    <w:p>
-      <w:pPr>
-        <w:pStyle w:val="ListParagraph"/>
-        <w:numPr>
-          <w:ilvl w:val="0"/>
-          <w:numId w:val="0"/>
-        </w:numPr>
-        <w:ind w:left="360"/>
-        <w:jc w:val="right"/>
-        <w:rPr>
-          <w:sz w:val="24"/>
-          <w:szCs w:val="24"/>
-          <w:lang w:val="bg-BG"/>
-        </w:rPr>
-      </w:pPr>
-    </w:p>
-    <w:p>
-      <w:pPr>
-        <w:pStyle w:val="ListParagraph"/>
-        <w:numPr>
-          <w:ilvl w:val="0"/>
-          <w:numId w:val="0"/>
-        </w:numPr>
-        <w:ind w:left="360"/>
-        <w:jc w:val="right"/>
+        <w:ind w:right="600"/>
         <w:rPr>
           <w:sz w:val="24"/>
           <w:szCs w:val="24"/>
@@ -1931,7 +1700,6 @@
           <w:sz w:val="24"/>
           <w:szCs w:val="24"/>
         </w:rPr>
-        <w:lastRenderedPageBreak/>
         <w:t>Below we have some tasks for the testers in a department of a company. According to the activity described in the left column determine the type of the test they are going to perform.</w:t>
       </w:r>
     </w:p>
@@ -2014,7 +1782,16 @@
                 <w:sz w:val="24"/>
                 <w:szCs w:val="24"/>
               </w:rPr>
-              <w:t>Open the main menu, go to Invoices and create new Invoice. Check if the invoice is visible in menu Invoice Journal.</w:t>
+              <w:t xml:space="preserve">Open the main menu, go to Invoices and create new Invoice. Check if the invoice is visible in menu </w:t>
+            </w:r>
+            <w:r>
+              <w:rPr>
+                <w:b w:val="0"/>
+                <w:sz w:val="24"/>
+                <w:szCs w:val="24"/>
+              </w:rPr>
+              <w:lastRenderedPageBreak/>
+              <w:t>Invoice Journal.</w:t>
             </w:r>
           </w:p>
         </w:tc>
@@ -2062,6 +1839,7 @@
                 <w:sz w:val="24"/>
                 <w:szCs w:val="24"/>
               </w:rPr>
+              <w:lastRenderedPageBreak/>
               <w:t>Open the application and try logging in with invalid credentials. This test is going to be performed after each daily build.</w:t>
             </w:r>
           </w:p>
@@ -2284,92 +2062,71 @@
     </w:tbl>
     <w:p>
       <w:pPr>
-        <w:ind w:left="568" w:hanging="284"/>
-        <w:jc w:val="right"/>
+        <w:pStyle w:val="ListParagraph"/>
+        <w:numPr>
+          <w:ilvl w:val="0"/>
+          <w:numId w:val="0"/>
+        </w:numPr>
+        <w:ind w:left="900"/>
+        <w:jc w:val="left"/>
         <w:rPr>
-          <w:b/>
-          <w:i/>
-        </w:rPr>
-      </w:pPr>
-      <w:r>
-        <w:rPr>
-          <w:rFonts w:ascii="Calibri" w:eastAsia="Times New Roman" w:hAnsi="Calibri" w:cs="Times New Roman"/>
-          <w:i/>
           <w:sz w:val="24"/>
           <w:szCs w:val="24"/>
         </w:rPr>
-        <w:t>(</w:t>
+      </w:pPr>
+    </w:p>
+    <w:p>
+      <w:pPr>
+        <w:pStyle w:val="ListParagraph"/>
+        <w:numPr>
+          <w:ilvl w:val="0"/>
+          <w:numId w:val="10"/>
+        </w:numPr>
+        <w:ind w:left="360"/>
+        <w:jc w:val="left"/>
+        <w:rPr>
+          <w:rFonts w:hint="eastAsia"/>
+          <w:sz w:val="24"/>
+          <w:szCs w:val="24"/>
+        </w:rPr>
+      </w:pPr>
+      <w:r>
+        <w:rPr>
+          <w:sz w:val="24"/>
+          <w:szCs w:val="24"/>
+        </w:rPr>
+        <w:t xml:space="preserve">Write test cases </w:t>
       </w:r>
       <w:r>
         <w:rPr>
-          <w:rFonts w:ascii="Calibri" w:eastAsia="Times New Roman" w:hAnsi="Calibri" w:cs="Times New Roman"/>
-          <w:i/>
           <w:sz w:val="24"/>
           <w:szCs w:val="24"/>
         </w:rPr>
-        <w:t>6</w:t>
+        <w:t>for a car. You need to cover the different levels and types</w:t>
       </w:r>
       <w:r>
         <w:rPr>
-          <w:rFonts w:ascii="Calibri" w:eastAsia="Times New Roman" w:hAnsi="Calibri" w:cs="Times New Roman"/>
-          <w:i/>
           <w:sz w:val="24"/>
           <w:szCs w:val="24"/>
         </w:rPr>
-        <w:t xml:space="preserve"> positions X </w:t>
+        <w:t xml:space="preserve">. </w:t>
       </w:r>
       <w:r>
         <w:rPr>
-          <w:rFonts w:ascii="Calibri" w:eastAsia="Times New Roman" w:hAnsi="Calibri" w:cs="Times New Roman"/>
-          <w:i/>
           <w:sz w:val="24"/>
           <w:szCs w:val="24"/>
         </w:rPr>
-        <w:t>1 point</w:t>
+        <w:t xml:space="preserve">Try to achieve a good test </w:t>
       </w:r>
+      <w:bookmarkStart w:id="0" w:name="_GoBack"/>
+      <w:bookmarkEnd w:id="0"/>
       <w:r>
         <w:rPr>
-          <w:rFonts w:ascii="Calibri" w:eastAsia="Times New Roman" w:hAnsi="Calibri" w:cs="Times New Roman"/>
-          <w:i/>
           <w:sz w:val="24"/>
           <w:szCs w:val="24"/>
         </w:rPr>
-        <w:t xml:space="preserve">) </w:t>
+        <w:t>coverage.</w:t>
       </w:r>
-      <w:r>
-        <w:rPr>
-          <w:b/>
-          <w:i/>
-          <w:lang w:val="bg-BG"/>
-        </w:rPr>
-        <w:t xml:space="preserve">6 </w:t>
-      </w:r>
-      <w:r>
-        <w:rPr>
-          <w:b/>
-          <w:i/>
-        </w:rPr>
-        <w:t>points</w:t>
-      </w:r>
-    </w:p>
-    <w:p>
-      <w:pPr>
-        <w:ind w:left="568" w:hanging="284"/>
-        <w:jc w:val="right"/>
-        <w:rPr>
-          <w:b/>
-          <w:i/>
-        </w:rPr>
-      </w:pPr>
-    </w:p>
-    <w:p>
-      <w:pPr>
-        <w:ind w:left="568" w:hanging="284"/>
-        <w:jc w:val="left"/>
-        <w:rPr>
-          <w:i/>
-        </w:rPr>
-      </w:pPr>
     </w:p>
     <w:sectPr>
       <w:headerReference w:type="default" r:id="rId15"/>
@@ -2485,6 +2242,7 @@
                               <w:szCs w:val="16"/>
                             </w:rPr>
                           </w:pPr>
+                          <w:proofErr w:type="gramStart"/>
                           <w:r>
                             <w:rPr>
                               <w:rFonts w:ascii="Segoe UI Semibold" w:hAnsi="Segoe UI Semibold" w:cs="Segoe UI"/>
@@ -2492,7 +2250,17 @@
                               <w:sz w:val="16"/>
                               <w:szCs w:val="16"/>
                             </w:rPr>
-                            <w:t xml:space="preserve">w: </w:t>
+                            <w:t>w</w:t>
+                          </w:r>
+                          <w:proofErr w:type="gramEnd"/>
+                          <w:r>
+                            <w:rPr>
+                              <w:rFonts w:ascii="Segoe UI Semibold" w:hAnsi="Segoe UI Semibold" w:cs="Segoe UI"/>
+                              <w:color w:val="FFFFFF" w:themeColor="background1"/>
+                              <w:sz w:val="16"/>
+                              <w:szCs w:val="16"/>
+                            </w:rPr>
+                            <w:t xml:space="preserve">: </w:t>
                           </w:r>
                           <w:hyperlink r:id="rId1" w:history="1">
                             <w:r>
@@ -2523,7 +2291,27 @@
                               <w:sz w:val="16"/>
                               <w:szCs w:val="16"/>
                             </w:rPr>
-                            <w:t>31 Alexander Malinov Blvd.</w:t>
+                            <w:t xml:space="preserve">31 Alexander </w:t>
+                          </w:r>
+                          <w:proofErr w:type="spellStart"/>
+                          <w:r>
+                            <w:rPr>
+                              <w:rFonts w:ascii="Segoe UI Semibold" w:hAnsi="Segoe UI Semibold" w:cs="Segoe UI"/>
+                              <w:color w:val="FFFFFF" w:themeColor="background1"/>
+                              <w:sz w:val="16"/>
+                              <w:szCs w:val="16"/>
+                            </w:rPr>
+                            <w:t>Malinov</w:t>
+                          </w:r>
+                          <w:proofErr w:type="spellEnd"/>
+                          <w:r>
+                            <w:rPr>
+                              <w:rFonts w:ascii="Segoe UI Semibold" w:hAnsi="Segoe UI Semibold" w:cs="Segoe UI"/>
+                              <w:color w:val="FFFFFF" w:themeColor="background1"/>
+                              <w:sz w:val="16"/>
+                              <w:szCs w:val="16"/>
+                            </w:rPr>
+                            <w:t xml:space="preserve"> Blvd.</w:t>
                           </w:r>
                           <w:r>
                             <w:rPr>
@@ -2761,6 +2549,7 @@
                         <w:szCs w:val="16"/>
                       </w:rPr>
                     </w:pPr>
+                    <w:proofErr w:type="gramStart"/>
                     <w:r>
                       <w:rPr>
                         <w:rFonts w:ascii="Segoe UI Semibold" w:hAnsi="Segoe UI Semibold" w:cs="Segoe UI"/>
@@ -2768,7 +2557,17 @@
                         <w:sz w:val="16"/>
                         <w:szCs w:val="16"/>
                       </w:rPr>
-                      <w:t xml:space="preserve">w: </w:t>
+                      <w:t>w</w:t>
+                    </w:r>
+                    <w:proofErr w:type="gramEnd"/>
+                    <w:r>
+                      <w:rPr>
+                        <w:rFonts w:ascii="Segoe UI Semibold" w:hAnsi="Segoe UI Semibold" w:cs="Segoe UI"/>
+                        <w:color w:val="FFFFFF" w:themeColor="background1"/>
+                        <w:sz w:val="16"/>
+                        <w:szCs w:val="16"/>
+                      </w:rPr>
+                      <w:t xml:space="preserve">: </w:t>
                     </w:r>
                     <w:hyperlink r:id="rId2" w:history="1">
                       <w:r>
@@ -2799,7 +2598,27 @@
                         <w:sz w:val="16"/>
                         <w:szCs w:val="16"/>
                       </w:rPr>
-                      <w:t>31 Alexander Malinov Blvd.</w:t>
+                      <w:t xml:space="preserve">31 Alexander </w:t>
+                    </w:r>
+                    <w:proofErr w:type="spellStart"/>
+                    <w:r>
+                      <w:rPr>
+                        <w:rFonts w:ascii="Segoe UI Semibold" w:hAnsi="Segoe UI Semibold" w:cs="Segoe UI"/>
+                        <w:color w:val="FFFFFF" w:themeColor="background1"/>
+                        <w:sz w:val="16"/>
+                        <w:szCs w:val="16"/>
+                      </w:rPr>
+                      <w:t>Malinov</w:t>
+                    </w:r>
+                    <w:proofErr w:type="spellEnd"/>
+                    <w:r>
+                      <w:rPr>
+                        <w:rFonts w:ascii="Segoe UI Semibold" w:hAnsi="Segoe UI Semibold" w:cs="Segoe UI"/>
+                        <w:color w:val="FFFFFF" w:themeColor="background1"/>
+                        <w:sz w:val="16"/>
+                        <w:szCs w:val="16"/>
+                      </w:rPr>
+                      <w:t xml:space="preserve"> Blvd.</w:t>
                     </w:r>
                     <w:r>
                       <w:rPr>
@@ -3283,6 +3102,7 @@
                               <w:szCs w:val="16"/>
                             </w:rPr>
                           </w:pPr>
+                          <w:proofErr w:type="gramStart"/>
                           <w:r>
                             <w:rPr>
                               <w:rFonts w:ascii="Segoe UI Semibold" w:hAnsi="Segoe UI Semibold" w:cs="Segoe UI"/>
@@ -3290,7 +3110,17 @@
                               <w:sz w:val="16"/>
                               <w:szCs w:val="16"/>
                             </w:rPr>
-                            <w:t xml:space="preserve">w: </w:t>
+                            <w:t>w</w:t>
+                          </w:r>
+                          <w:proofErr w:type="gramEnd"/>
+                          <w:r>
+                            <w:rPr>
+                              <w:rFonts w:ascii="Segoe UI Semibold" w:hAnsi="Segoe UI Semibold" w:cs="Segoe UI"/>
+                              <w:color w:val="FFFFFF" w:themeColor="background1"/>
+                              <w:sz w:val="16"/>
+                              <w:szCs w:val="16"/>
+                            </w:rPr>
+                            <w:t xml:space="preserve">: </w:t>
                           </w:r>
                           <w:hyperlink r:id="rId1" w:history="1">
                             <w:r>
@@ -3321,7 +3151,27 @@
                               <w:sz w:val="16"/>
                               <w:szCs w:val="16"/>
                             </w:rPr>
-                            <w:t>31 Alexander Malinov Blvd.</w:t>
+                            <w:t xml:space="preserve">31 Alexander </w:t>
+                          </w:r>
+                          <w:proofErr w:type="spellStart"/>
+                          <w:r>
+                            <w:rPr>
+                              <w:rFonts w:ascii="Segoe UI Semibold" w:hAnsi="Segoe UI Semibold" w:cs="Segoe UI"/>
+                              <w:color w:val="FFFFFF" w:themeColor="background1"/>
+                              <w:sz w:val="16"/>
+                              <w:szCs w:val="16"/>
+                            </w:rPr>
+                            <w:t>Malinov</w:t>
+                          </w:r>
+                          <w:proofErr w:type="spellEnd"/>
+                          <w:r>
+                            <w:rPr>
+                              <w:rFonts w:ascii="Segoe UI Semibold" w:hAnsi="Segoe UI Semibold" w:cs="Segoe UI"/>
+                              <w:color w:val="FFFFFF" w:themeColor="background1"/>
+                              <w:sz w:val="16"/>
+                              <w:szCs w:val="16"/>
+                            </w:rPr>
+                            <w:t xml:space="preserve"> Blvd.</w:t>
                           </w:r>
                           <w:r>
                             <w:rPr>
@@ -3559,6 +3409,7 @@
                         <w:szCs w:val="16"/>
                       </w:rPr>
                     </w:pPr>
+                    <w:proofErr w:type="gramStart"/>
                     <w:r>
                       <w:rPr>
                         <w:rFonts w:ascii="Segoe UI Semibold" w:hAnsi="Segoe UI Semibold" w:cs="Segoe UI"/>
@@ -3566,7 +3417,17 @@
                         <w:sz w:val="16"/>
                         <w:szCs w:val="16"/>
                       </w:rPr>
-                      <w:t xml:space="preserve">w: </w:t>
+                      <w:t>w</w:t>
+                    </w:r>
+                    <w:proofErr w:type="gramEnd"/>
+                    <w:r>
+                      <w:rPr>
+                        <w:rFonts w:ascii="Segoe UI Semibold" w:hAnsi="Segoe UI Semibold" w:cs="Segoe UI"/>
+                        <w:color w:val="FFFFFF" w:themeColor="background1"/>
+                        <w:sz w:val="16"/>
+                        <w:szCs w:val="16"/>
+                      </w:rPr>
+                      <w:t xml:space="preserve">: </w:t>
                     </w:r>
                     <w:hyperlink r:id="rId2" w:history="1">
                       <w:r>
@@ -3597,7 +3458,27 @@
                         <w:sz w:val="16"/>
                         <w:szCs w:val="16"/>
                       </w:rPr>
-                      <w:t>31 Alexander Malinov Blvd.</w:t>
+                      <w:t xml:space="preserve">31 Alexander </w:t>
+                    </w:r>
+                    <w:proofErr w:type="spellStart"/>
+                    <w:r>
+                      <w:rPr>
+                        <w:rFonts w:ascii="Segoe UI Semibold" w:hAnsi="Segoe UI Semibold" w:cs="Segoe UI"/>
+                        <w:color w:val="FFFFFF" w:themeColor="background1"/>
+                        <w:sz w:val="16"/>
+                        <w:szCs w:val="16"/>
+                      </w:rPr>
+                      <w:t>Malinov</w:t>
+                    </w:r>
+                    <w:proofErr w:type="spellEnd"/>
+                    <w:r>
+                      <w:rPr>
+                        <w:rFonts w:ascii="Segoe UI Semibold" w:hAnsi="Segoe UI Semibold" w:cs="Segoe UI"/>
+                        <w:color w:val="FFFFFF" w:themeColor="background1"/>
+                        <w:sz w:val="16"/>
+                        <w:szCs w:val="16"/>
+                      </w:rPr>
+                      <w:t xml:space="preserve"> Blvd.</w:t>
                     </w:r>
                     <w:r>
                       <w:rPr>
@@ -4186,7 +4067,7 @@
 
 <file path=word/numbering.xml><?xml version="1.0" encoding="utf-8"?>
 <w:numbering xmlns:wpc="http://schemas.microsoft.com/office/word/2010/wordprocessingCanvas" xmlns:mc="http://schemas.openxmlformats.org/markup-compatibility/2006" xmlns:o="urn:schemas-microsoft-com:office:office" xmlns:r="http://schemas.openxmlformats.org/officeDocument/2006/relationships" xmlns:m="http://schemas.openxmlformats.org/officeDocument/2006/math" xmlns:v="urn:schemas-microsoft-com:vml" xmlns:wp14="http://schemas.microsoft.com/office/word/2010/wordprocessingDrawing" xmlns:wp="http://schemas.openxmlformats.org/drawingml/2006/wordprocessingDrawing" xmlns:w10="urn:schemas-microsoft-com:office:word" xmlns:w="http://schemas.openxmlformats.org/wordprocessingml/2006/main" xmlns:w14="http://schemas.microsoft.com/office/word/2010/wordml" xmlns:w15="http://schemas.microsoft.com/office/word/2012/wordml" xmlns:wpg="http://schemas.microsoft.com/office/word/2010/wordprocessingGroup" xmlns:wpi="http://schemas.microsoft.com/office/word/2010/wordprocessingInk" xmlns:wne="http://schemas.microsoft.com/office/word/2006/wordml" xmlns:wps="http://schemas.microsoft.com/office/word/2010/wordprocessingShape" mc:Ignorable="w14 w15 wp14">
-  <w:abstractNum w:abstractNumId="0">
+  <w:abstractNum w:abstractNumId="0" w15:restartNumberingAfterBreak="0">
     <w:nsid w:val="002A07FA"/>
     <w:multiLevelType w:val="hybridMultilevel"/>
     <w:tmpl w:val="6E16D4A8"/>
@@ -4272,7 +4153,7 @@
       </w:pPr>
     </w:lvl>
   </w:abstractNum>
-  <w:abstractNum w:abstractNumId="1">
+  <w:abstractNum w:abstractNumId="1" w15:restartNumberingAfterBreak="0">
     <w:nsid w:val="00D05812"/>
     <w:multiLevelType w:val="hybridMultilevel"/>
     <w:tmpl w:val="CFD00580"/>
@@ -4385,7 +4266,7 @@
       </w:rPr>
     </w:lvl>
   </w:abstractNum>
-  <w:abstractNum w:abstractNumId="2">
+  <w:abstractNum w:abstractNumId="2" w15:restartNumberingAfterBreak="0">
     <w:nsid w:val="10914C27"/>
     <w:multiLevelType w:val="hybridMultilevel"/>
     <w:tmpl w:val="85381FFA"/>
@@ -4474,7 +4355,7 @@
       </w:pPr>
     </w:lvl>
   </w:abstractNum>
-  <w:abstractNum w:abstractNumId="3">
+  <w:abstractNum w:abstractNumId="3" w15:restartNumberingAfterBreak="0">
     <w:nsid w:val="1A3E7689"/>
     <w:multiLevelType w:val="hybridMultilevel"/>
     <w:tmpl w:val="769EEAAC"/>
@@ -4587,7 +4468,7 @@
       </w:rPr>
     </w:lvl>
   </w:abstractNum>
-  <w:abstractNum w:abstractNumId="4">
+  <w:abstractNum w:abstractNumId="4" w15:restartNumberingAfterBreak="0">
     <w:nsid w:val="1B05457D"/>
     <w:multiLevelType w:val="hybridMultilevel"/>
     <w:tmpl w:val="D12ADE2C"/>
@@ -4676,7 +4557,7 @@
       </w:pPr>
     </w:lvl>
   </w:abstractNum>
-  <w:abstractNum w:abstractNumId="5">
+  <w:abstractNum w:abstractNumId="5" w15:restartNumberingAfterBreak="0">
     <w:nsid w:val="24021784"/>
     <w:multiLevelType w:val="hybridMultilevel"/>
     <w:tmpl w:val="A3B260E6"/>
@@ -4789,7 +4670,7 @@
       </w:rPr>
     </w:lvl>
   </w:abstractNum>
-  <w:abstractNum w:abstractNumId="6">
+  <w:abstractNum w:abstractNumId="6" w15:restartNumberingAfterBreak="0">
     <w:nsid w:val="240C2125"/>
     <w:multiLevelType w:val="hybridMultilevel"/>
     <w:tmpl w:val="852A39DE"/>
@@ -4878,7 +4759,7 @@
       </w:pPr>
     </w:lvl>
   </w:abstractNum>
-  <w:abstractNum w:abstractNumId="7">
+  <w:abstractNum w:abstractNumId="7" w15:restartNumberingAfterBreak="0">
     <w:nsid w:val="3250774C"/>
     <w:multiLevelType w:val="hybridMultilevel"/>
     <w:tmpl w:val="D196E5C8"/>
@@ -4991,7 +4872,7 @@
       </w:rPr>
     </w:lvl>
   </w:abstractNum>
-  <w:abstractNum w:abstractNumId="8">
+  <w:abstractNum w:abstractNumId="8" w15:restartNumberingAfterBreak="0">
     <w:nsid w:val="3FEB5189"/>
     <w:multiLevelType w:val="hybridMultilevel"/>
     <w:tmpl w:val="799846C8"/>
@@ -5077,7 +4958,7 @@
       </w:pPr>
     </w:lvl>
   </w:abstractNum>
-  <w:abstractNum w:abstractNumId="9">
+  <w:abstractNum w:abstractNumId="9" w15:restartNumberingAfterBreak="0">
     <w:nsid w:val="41B33DEA"/>
     <w:multiLevelType w:val="hybridMultilevel"/>
     <w:tmpl w:val="45A6754A"/>
@@ -5163,7 +5044,7 @@
       </w:pPr>
     </w:lvl>
   </w:abstractNum>
-  <w:abstractNum w:abstractNumId="10">
+  <w:abstractNum w:abstractNumId="10" w15:restartNumberingAfterBreak="0">
     <w:nsid w:val="47D92180"/>
     <w:multiLevelType w:val="hybridMultilevel"/>
     <w:tmpl w:val="E89E9032"/>
@@ -5252,7 +5133,7 @@
       </w:pPr>
     </w:lvl>
   </w:abstractNum>
-  <w:abstractNum w:abstractNumId="11">
+  <w:abstractNum w:abstractNumId="11" w15:restartNumberingAfterBreak="0">
     <w:nsid w:val="4B780842"/>
     <w:multiLevelType w:val="hybridMultilevel"/>
     <w:tmpl w:val="FD4C0670"/>
@@ -5365,7 +5246,7 @@
       </w:rPr>
     </w:lvl>
   </w:abstractNum>
-  <w:abstractNum w:abstractNumId="12">
+  <w:abstractNum w:abstractNumId="12" w15:restartNumberingAfterBreak="0">
     <w:nsid w:val="4BBA5905"/>
     <w:multiLevelType w:val="hybridMultilevel"/>
     <w:tmpl w:val="89DC3BB2"/>
@@ -5454,7 +5335,7 @@
       </w:pPr>
     </w:lvl>
   </w:abstractNum>
-  <w:abstractNum w:abstractNumId="13">
+  <w:abstractNum w:abstractNumId="13" w15:restartNumberingAfterBreak="0">
     <w:nsid w:val="537E56A1"/>
     <w:multiLevelType w:val="hybridMultilevel"/>
     <w:tmpl w:val="548ACB02"/>
@@ -5543,7 +5424,7 @@
       </w:pPr>
     </w:lvl>
   </w:abstractNum>
-  <w:abstractNum w:abstractNumId="14">
+  <w:abstractNum w:abstractNumId="14" w15:restartNumberingAfterBreak="0">
     <w:nsid w:val="6581521D"/>
     <w:multiLevelType w:val="hybridMultilevel"/>
     <w:tmpl w:val="B36CDA86"/>
@@ -5656,7 +5537,7 @@
       </w:rPr>
     </w:lvl>
   </w:abstractNum>
-  <w:abstractNum w:abstractNumId="15">
+  <w:abstractNum w:abstractNumId="15" w15:restartNumberingAfterBreak="0">
     <w:nsid w:val="7A38799E"/>
     <w:multiLevelType w:val="multilevel"/>
     <w:tmpl w:val="DF6CF0BA"/>
@@ -5805,7 +5686,7 @@
       </w:rPr>
     </w:lvl>
   </w:abstractNum>
-  <w:abstractNum w:abstractNumId="16">
+  <w:abstractNum w:abstractNumId="16" w15:restartNumberingAfterBreak="0">
     <w:nsid w:val="7DAB6F37"/>
     <w:multiLevelType w:val="hybridMultilevel"/>
     <w:tmpl w:val="1346A774"/>
@@ -5918,7 +5799,7 @@
       </w:rPr>
     </w:lvl>
   </w:abstractNum>
-  <w:abstractNum w:abstractNumId="17">
+  <w:abstractNum w:abstractNumId="17" w15:restartNumberingAfterBreak="0">
     <w:nsid w:val="7ECA6EDE"/>
     <w:multiLevelType w:val="hybridMultilevel"/>
     <w:tmpl w:val="8A345DD8"/>
@@ -6007,10 +5888,10 @@
       </w:pPr>
     </w:lvl>
   </w:abstractNum>
-  <w:abstractNum w:abstractNumId="18">
+  <w:abstractNum w:abstractNumId="18" w15:restartNumberingAfterBreak="0">
     <w:nsid w:val="7F7049C7"/>
     <w:multiLevelType w:val="hybridMultilevel"/>
-    <w:tmpl w:val="13C27DE4"/>
+    <w:tmpl w:val="1870079E"/>
     <w:lvl w:ilvl="0" w:tplc="0409000F">
       <w:start w:val="1"/>
       <w:numFmt w:val="decimal"/>
@@ -6096,7 +5977,7 @@
       </w:pPr>
     </w:lvl>
   </w:abstractNum>
-  <w:abstractNum w:abstractNumId="19">
+  <w:abstractNum w:abstractNumId="19" w15:restartNumberingAfterBreak="0">
     <w:nsid w:val="7F802643"/>
     <w:multiLevelType w:val="hybridMultilevel"/>
     <w:tmpl w:val="4E78C33A"/>
@@ -6665,7 +6546,7 @@
   <w:style w:type="paragraph" w:default="1" w:styleId="Normal">
     <w:name w:val="Normal"/>
     <w:qFormat/>
-    <w:rsid w:val="00A127F6"/>
+    <w:rsid w:val="00667F10"/>
     <w:pPr>
       <w:spacing w:before="120" w:after="120"/>
       <w:jc w:val="both"/>
@@ -7063,19 +6944,12 @@
     <w:tblPr>
       <w:tblStyleRowBandSize w:val="1"/>
       <w:tblStyleColBandSize w:val="1"/>
-      <w:tblInd w:w="0" w:type="dxa"/>
       <w:tblBorders>
         <w:top w:val="single" w:sz="8" w:space="0" w:color="9BBB59" w:themeColor="accent3"/>
         <w:left w:val="single" w:sz="8" w:space="0" w:color="9BBB59" w:themeColor="accent3"/>
         <w:bottom w:val="single" w:sz="8" w:space="0" w:color="9BBB59" w:themeColor="accent3"/>
         <w:right w:val="single" w:sz="8" w:space="0" w:color="9BBB59" w:themeColor="accent3"/>
       </w:tblBorders>
-      <w:tblCellMar>
-        <w:top w:w="0" w:type="dxa"/>
-        <w:left w:w="108" w:type="dxa"/>
-        <w:bottom w:w="0" w:type="dxa"/>
-        <w:right w:w="108" w:type="dxa"/>
-      </w:tblCellMar>
     </w:tblPr>
     <w:tblStylePr w:type="firstRow">
       <w:pPr>
@@ -7156,7 +7030,6 @@
     <w:tblPr>
       <w:tblStyleRowBandSize w:val="1"/>
       <w:tblStyleColBandSize w:val="1"/>
-      <w:tblInd w:w="0" w:type="dxa"/>
       <w:tblBorders>
         <w:top w:val="single" w:sz="8" w:space="0" w:color="B3CC82" w:themeColor="accent3" w:themeTint="BF"/>
         <w:left w:val="single" w:sz="8" w:space="0" w:color="B3CC82" w:themeColor="accent3" w:themeTint="BF"/>
@@ -7164,12 +7037,6 @@
         <w:right w:val="single" w:sz="8" w:space="0" w:color="B3CC82" w:themeColor="accent3" w:themeTint="BF"/>
         <w:insideH w:val="single" w:sz="8" w:space="0" w:color="B3CC82" w:themeColor="accent3" w:themeTint="BF"/>
       </w:tblBorders>
-      <w:tblCellMar>
-        <w:top w:w="0" w:type="dxa"/>
-        <w:left w:w="108" w:type="dxa"/>
-        <w:bottom w:w="0" w:type="dxa"/>
-        <w:right w:w="108" w:type="dxa"/>
-      </w:tblCellMar>
     </w:tblPr>
     <w:tblStylePr w:type="firstRow">
       <w:pPr>
@@ -7260,7 +7127,6 @@
       <w:spacing w:after="0" w:line="240" w:lineRule="auto"/>
     </w:pPr>
     <w:tblPr>
-      <w:tblInd w:w="0" w:type="dxa"/>
       <w:tblBorders>
         <w:top w:val="single" w:sz="4" w:space="0" w:color="auto"/>
         <w:left w:val="single" w:sz="4" w:space="0" w:color="auto"/>
@@ -7269,12 +7135,6 @@
         <w:insideH w:val="single" w:sz="4" w:space="0" w:color="auto"/>
         <w:insideV w:val="single" w:sz="4" w:space="0" w:color="auto"/>
       </w:tblBorders>
-      <w:tblCellMar>
-        <w:top w:w="0" w:type="dxa"/>
-        <w:left w:w="108" w:type="dxa"/>
-        <w:bottom w:w="0" w:type="dxa"/>
-        <w:right w:w="108" w:type="dxa"/>
-      </w:tblCellMar>
     </w:tblPr>
   </w:style>
   <w:style w:type="table" w:styleId="GridTable4-Accent3">
@@ -7288,7 +7148,6 @@
     <w:tblPr>
       <w:tblStyleRowBandSize w:val="1"/>
       <w:tblStyleColBandSize w:val="1"/>
-      <w:tblInd w:w="0" w:type="dxa"/>
       <w:tblBorders>
         <w:top w:val="single" w:sz="4" w:space="0" w:color="C2D69B" w:themeColor="accent3" w:themeTint="99"/>
         <w:left w:val="single" w:sz="4" w:space="0" w:color="C2D69B" w:themeColor="accent3" w:themeTint="99"/>
@@ -7297,12 +7156,6 @@
         <w:insideH w:val="single" w:sz="4" w:space="0" w:color="C2D69B" w:themeColor="accent3" w:themeTint="99"/>
         <w:insideV w:val="single" w:sz="4" w:space="0" w:color="C2D69B" w:themeColor="accent3" w:themeTint="99"/>
       </w:tblBorders>
-      <w:tblCellMar>
-        <w:top w:w="0" w:type="dxa"/>
-        <w:left w:w="108" w:type="dxa"/>
-        <w:bottom w:w="0" w:type="dxa"/>
-        <w:right w:w="108" w:type="dxa"/>
-      </w:tblCellMar>
     </w:tblPr>
     <w:tblStylePr w:type="firstRow">
       <w:rPr>
@@ -8559,31 +8412,31 @@
     </dgm:pt>
   </dgm:ptLst>
   <dgm:cxnLst>
-    <dgm:cxn modelId="{9DB910A1-DC46-45E4-9446-FC503B67B679}" type="presOf" srcId="{869552E5-AB86-47FA-AD21-7EFDF4C0F7EA}" destId="{51921212-6977-4790-A02E-D876C68E87D6}" srcOrd="0" destOrd="0" presId="urn:microsoft.com/office/officeart/2005/8/layout/pyramid1"/>
     <dgm:cxn modelId="{7EE850F2-44C0-4220-ADDC-182BB9B40D36}" srcId="{DBA0D445-B7FF-46EB-BB80-FE9AFF7315BF}" destId="{869552E5-AB86-47FA-AD21-7EFDF4C0F7EA}" srcOrd="3" destOrd="0" parTransId="{9007B6BF-443A-4B98-A15E-83956F8C2BEC}" sibTransId="{C5B60AEC-1DE1-4529-86B6-AE3FEB6A448C}"/>
-    <dgm:cxn modelId="{11A3F064-6BCF-494A-B9B8-42E667AD225D}" type="presOf" srcId="{863FC430-8461-40B6-9036-BD9A6249FCDA}" destId="{48273378-BB74-45E3-A1AC-582BC970D6F4}" srcOrd="0" destOrd="0" presId="urn:microsoft.com/office/officeart/2005/8/layout/pyramid1"/>
-    <dgm:cxn modelId="{7E54A7F8-09FD-414F-8E5C-B5105CB97A27}" type="presOf" srcId="{863FC430-8461-40B6-9036-BD9A6249FCDA}" destId="{9D5EF99D-B6F8-4F87-9C2D-29F0F7B83EBA}" srcOrd="1" destOrd="0" presId="urn:microsoft.com/office/officeart/2005/8/layout/pyramid1"/>
-    <dgm:cxn modelId="{54523AB0-C29B-450F-8190-428787CECCDD}" type="presOf" srcId="{2CDD0FC9-F446-43B1-B5FD-686E8E0522DA}" destId="{216CA897-A821-43D9-BF6F-DFBE1E416B7A}" srcOrd="1" destOrd="0" presId="urn:microsoft.com/office/officeart/2005/8/layout/pyramid1"/>
+    <dgm:cxn modelId="{04CD121B-3F29-4D7D-990D-B79E035283F0}" type="presOf" srcId="{869552E5-AB86-47FA-AD21-7EFDF4C0F7EA}" destId="{51921212-6977-4790-A02E-D876C68E87D6}" srcOrd="0" destOrd="0" presId="urn:microsoft.com/office/officeart/2005/8/layout/pyramid1"/>
+    <dgm:cxn modelId="{86D83798-7BEA-46CA-8EFA-382746479CA2}" type="presOf" srcId="{DBA0D445-B7FF-46EB-BB80-FE9AFF7315BF}" destId="{B5B9BC8B-297E-4427-BDF8-44E5648E2D74}" srcOrd="0" destOrd="0" presId="urn:microsoft.com/office/officeart/2005/8/layout/pyramid1"/>
+    <dgm:cxn modelId="{99160D0F-6AA3-4B2F-ACCD-6B575C25B792}" type="presOf" srcId="{8A29EEAA-0696-487C-8B26-878EA5BC5F43}" destId="{6301DE8B-7AE4-4DED-BDF6-636659DDAAE4}" srcOrd="0" destOrd="0" presId="urn:microsoft.com/office/officeart/2005/8/layout/pyramid1"/>
     <dgm:cxn modelId="{63ACDE5E-C917-4893-A9F7-68901FFFA15F}" srcId="{DBA0D445-B7FF-46EB-BB80-FE9AFF7315BF}" destId="{863FC430-8461-40B6-9036-BD9A6249FCDA}" srcOrd="1" destOrd="0" parTransId="{AF95E737-B4D8-4CC8-8A89-F7B1D3E33872}" sibTransId="{FF76B531-9B96-4860-8B2A-DCDD8C17A40A}"/>
-    <dgm:cxn modelId="{4020CE57-70B1-46CF-9932-A3A84D40F168}" type="presOf" srcId="{8A29EEAA-0696-487C-8B26-878EA5BC5F43}" destId="{4530128F-35E4-41F8-BC0B-D735054E719E}" srcOrd="1" destOrd="0" presId="urn:microsoft.com/office/officeart/2005/8/layout/pyramid1"/>
-    <dgm:cxn modelId="{4F4C2932-83CF-48AB-A8C6-5890C6081295}" type="presOf" srcId="{869552E5-AB86-47FA-AD21-7EFDF4C0F7EA}" destId="{D29BB239-6C38-4A3D-8C82-58930C0E0592}" srcOrd="1" destOrd="0" presId="urn:microsoft.com/office/officeart/2005/8/layout/pyramid1"/>
+    <dgm:cxn modelId="{BC5B4738-6F64-41BB-A84D-0AE50F67A61B}" type="presOf" srcId="{8A29EEAA-0696-487C-8B26-878EA5BC5F43}" destId="{4530128F-35E4-41F8-BC0B-D735054E719E}" srcOrd="1" destOrd="0" presId="urn:microsoft.com/office/officeart/2005/8/layout/pyramid1"/>
+    <dgm:cxn modelId="{9CAB25E5-3425-4C8E-97E8-6B0DCC9BCA4C}" type="presOf" srcId="{863FC430-8461-40B6-9036-BD9A6249FCDA}" destId="{9D5EF99D-B6F8-4F87-9C2D-29F0F7B83EBA}" srcOrd="1" destOrd="0" presId="urn:microsoft.com/office/officeart/2005/8/layout/pyramid1"/>
     <dgm:cxn modelId="{1E6E9C36-4A78-41D8-825C-9A5AC62E0FED}" srcId="{DBA0D445-B7FF-46EB-BB80-FE9AFF7315BF}" destId="{2CDD0FC9-F446-43B1-B5FD-686E8E0522DA}" srcOrd="2" destOrd="0" parTransId="{6858B1B1-0A3A-44CD-BB39-CEB42D1C1927}" sibTransId="{9FF60D1B-307C-4917-B1C7-CDC116F4D8F2}"/>
-    <dgm:cxn modelId="{F62DE2F7-C87C-4F52-88BF-6B23ADF0779B}" type="presOf" srcId="{DBA0D445-B7FF-46EB-BB80-FE9AFF7315BF}" destId="{B5B9BC8B-297E-4427-BDF8-44E5648E2D74}" srcOrd="0" destOrd="0" presId="urn:microsoft.com/office/officeart/2005/8/layout/pyramid1"/>
-    <dgm:cxn modelId="{CA513205-83B0-44B1-AABE-082AF8EF6540}" type="presOf" srcId="{8A29EEAA-0696-487C-8B26-878EA5BC5F43}" destId="{6301DE8B-7AE4-4DED-BDF6-636659DDAAE4}" srcOrd="0" destOrd="0" presId="urn:microsoft.com/office/officeart/2005/8/layout/pyramid1"/>
-    <dgm:cxn modelId="{781E6B0F-72CE-429E-B6FD-129D3086E87D}" type="presOf" srcId="{2CDD0FC9-F446-43B1-B5FD-686E8E0522DA}" destId="{237A460B-4181-49B6-92B6-E8D1D0721968}" srcOrd="0" destOrd="0" presId="urn:microsoft.com/office/officeart/2005/8/layout/pyramid1"/>
+    <dgm:cxn modelId="{EA7BE0B5-4A23-4886-837C-670063AD2436}" type="presOf" srcId="{2CDD0FC9-F446-43B1-B5FD-686E8E0522DA}" destId="{237A460B-4181-49B6-92B6-E8D1D0721968}" srcOrd="0" destOrd="0" presId="urn:microsoft.com/office/officeart/2005/8/layout/pyramid1"/>
+    <dgm:cxn modelId="{DE7D4DAB-9752-4724-87A6-2F032E293615}" type="presOf" srcId="{863FC430-8461-40B6-9036-BD9A6249FCDA}" destId="{48273378-BB74-45E3-A1AC-582BC970D6F4}" srcOrd="0" destOrd="0" presId="urn:microsoft.com/office/officeart/2005/8/layout/pyramid1"/>
+    <dgm:cxn modelId="{A80EF432-2A1D-491B-80E7-9D1C35C0B023}" type="presOf" srcId="{2CDD0FC9-F446-43B1-B5FD-686E8E0522DA}" destId="{216CA897-A821-43D9-BF6F-DFBE1E416B7A}" srcOrd="1" destOrd="0" presId="urn:microsoft.com/office/officeart/2005/8/layout/pyramid1"/>
     <dgm:cxn modelId="{587E19A2-4555-4437-BC56-9C11CFB16A9D}" srcId="{DBA0D445-B7FF-46EB-BB80-FE9AFF7315BF}" destId="{8A29EEAA-0696-487C-8B26-878EA5BC5F43}" srcOrd="0" destOrd="0" parTransId="{4A8FCA53-8D00-4D01-8E77-B227D4891599}" sibTransId="{7C7423D0-9C98-4FC2-B7DB-F690B0A69779}"/>
-    <dgm:cxn modelId="{0D9AF5EB-8B6F-4755-BCE8-3B5AACFE638F}" type="presParOf" srcId="{B5B9BC8B-297E-4427-BDF8-44E5648E2D74}" destId="{72C5B2A4-2DBB-4A40-B4C6-AEB9F4B18D4B}" srcOrd="0" destOrd="0" presId="urn:microsoft.com/office/officeart/2005/8/layout/pyramid1"/>
-    <dgm:cxn modelId="{A80C7BEE-A61B-4090-BC7A-530AEC80243D}" type="presParOf" srcId="{72C5B2A4-2DBB-4A40-B4C6-AEB9F4B18D4B}" destId="{6301DE8B-7AE4-4DED-BDF6-636659DDAAE4}" srcOrd="0" destOrd="0" presId="urn:microsoft.com/office/officeart/2005/8/layout/pyramid1"/>
-    <dgm:cxn modelId="{3FEF8FB6-CCCD-406B-8DAE-5C407A978B40}" type="presParOf" srcId="{72C5B2A4-2DBB-4A40-B4C6-AEB9F4B18D4B}" destId="{4530128F-35E4-41F8-BC0B-D735054E719E}" srcOrd="1" destOrd="0" presId="urn:microsoft.com/office/officeart/2005/8/layout/pyramid1"/>
-    <dgm:cxn modelId="{51282588-EE1C-4A94-BE0F-1BAF270FBDBF}" type="presParOf" srcId="{B5B9BC8B-297E-4427-BDF8-44E5648E2D74}" destId="{6BE7B44C-6A41-4C1E-826D-6CCB6BC1CBAA}" srcOrd="1" destOrd="0" presId="urn:microsoft.com/office/officeart/2005/8/layout/pyramid1"/>
-    <dgm:cxn modelId="{5E0DA26B-A120-4C87-95B3-0593D396A4AB}" type="presParOf" srcId="{6BE7B44C-6A41-4C1E-826D-6CCB6BC1CBAA}" destId="{48273378-BB74-45E3-A1AC-582BC970D6F4}" srcOrd="0" destOrd="0" presId="urn:microsoft.com/office/officeart/2005/8/layout/pyramid1"/>
-    <dgm:cxn modelId="{ADBF5C45-1E95-409C-A542-56FAA40FDFD7}" type="presParOf" srcId="{6BE7B44C-6A41-4C1E-826D-6CCB6BC1CBAA}" destId="{9D5EF99D-B6F8-4F87-9C2D-29F0F7B83EBA}" srcOrd="1" destOrd="0" presId="urn:microsoft.com/office/officeart/2005/8/layout/pyramid1"/>
-    <dgm:cxn modelId="{A2AB871A-3590-48C2-B8ED-C5A5E1DE3884}" type="presParOf" srcId="{B5B9BC8B-297E-4427-BDF8-44E5648E2D74}" destId="{DEE0EB82-CB89-4CEE-BC8B-9F4780660741}" srcOrd="2" destOrd="0" presId="urn:microsoft.com/office/officeart/2005/8/layout/pyramid1"/>
-    <dgm:cxn modelId="{5CD7EE90-C162-4713-A65D-20E9AB1956F1}" type="presParOf" srcId="{DEE0EB82-CB89-4CEE-BC8B-9F4780660741}" destId="{237A460B-4181-49B6-92B6-E8D1D0721968}" srcOrd="0" destOrd="0" presId="urn:microsoft.com/office/officeart/2005/8/layout/pyramid1"/>
-    <dgm:cxn modelId="{87F2D69E-B65C-4D6E-B229-ACF6B8FEB9AE}" type="presParOf" srcId="{DEE0EB82-CB89-4CEE-BC8B-9F4780660741}" destId="{216CA897-A821-43D9-BF6F-DFBE1E416B7A}" srcOrd="1" destOrd="0" presId="urn:microsoft.com/office/officeart/2005/8/layout/pyramid1"/>
-    <dgm:cxn modelId="{17BC2CB9-7C1D-46A2-A6D1-A562A3AE7486}" type="presParOf" srcId="{B5B9BC8B-297E-4427-BDF8-44E5648E2D74}" destId="{F141C307-5659-4005-A53C-2042DC652082}" srcOrd="3" destOrd="0" presId="urn:microsoft.com/office/officeart/2005/8/layout/pyramid1"/>
-    <dgm:cxn modelId="{6735A504-73E0-49C8-92DC-8D3F2E1F3BF2}" type="presParOf" srcId="{F141C307-5659-4005-A53C-2042DC652082}" destId="{51921212-6977-4790-A02E-D876C68E87D6}" srcOrd="0" destOrd="0" presId="urn:microsoft.com/office/officeart/2005/8/layout/pyramid1"/>
-    <dgm:cxn modelId="{DCE9CD2F-787D-4E40-A645-4D0E3A750889}" type="presParOf" srcId="{F141C307-5659-4005-A53C-2042DC652082}" destId="{D29BB239-6C38-4A3D-8C82-58930C0E0592}" srcOrd="1" destOrd="0" presId="urn:microsoft.com/office/officeart/2005/8/layout/pyramid1"/>
+    <dgm:cxn modelId="{A5C07CF0-95EC-4B90-9663-E5C1C62A2023}" type="presOf" srcId="{869552E5-AB86-47FA-AD21-7EFDF4C0F7EA}" destId="{D29BB239-6C38-4A3D-8C82-58930C0E0592}" srcOrd="1" destOrd="0" presId="urn:microsoft.com/office/officeart/2005/8/layout/pyramid1"/>
+    <dgm:cxn modelId="{424F0A90-8ADB-45DC-BB03-8F40AB936090}" type="presParOf" srcId="{B5B9BC8B-297E-4427-BDF8-44E5648E2D74}" destId="{72C5B2A4-2DBB-4A40-B4C6-AEB9F4B18D4B}" srcOrd="0" destOrd="0" presId="urn:microsoft.com/office/officeart/2005/8/layout/pyramid1"/>
+    <dgm:cxn modelId="{F87DC156-21B8-4B84-9FDD-AAC49FD48E4E}" type="presParOf" srcId="{72C5B2A4-2DBB-4A40-B4C6-AEB9F4B18D4B}" destId="{6301DE8B-7AE4-4DED-BDF6-636659DDAAE4}" srcOrd="0" destOrd="0" presId="urn:microsoft.com/office/officeart/2005/8/layout/pyramid1"/>
+    <dgm:cxn modelId="{C416D87C-7A96-4339-9672-470E6B1BA179}" type="presParOf" srcId="{72C5B2A4-2DBB-4A40-B4C6-AEB9F4B18D4B}" destId="{4530128F-35E4-41F8-BC0B-D735054E719E}" srcOrd="1" destOrd="0" presId="urn:microsoft.com/office/officeart/2005/8/layout/pyramid1"/>
+    <dgm:cxn modelId="{A388513F-6F28-4F75-A532-F2C8B5B4DAC3}" type="presParOf" srcId="{B5B9BC8B-297E-4427-BDF8-44E5648E2D74}" destId="{6BE7B44C-6A41-4C1E-826D-6CCB6BC1CBAA}" srcOrd="1" destOrd="0" presId="urn:microsoft.com/office/officeart/2005/8/layout/pyramid1"/>
+    <dgm:cxn modelId="{04B7DD9D-C876-4234-BE6E-3DA494320805}" type="presParOf" srcId="{6BE7B44C-6A41-4C1E-826D-6CCB6BC1CBAA}" destId="{48273378-BB74-45E3-A1AC-582BC970D6F4}" srcOrd="0" destOrd="0" presId="urn:microsoft.com/office/officeart/2005/8/layout/pyramid1"/>
+    <dgm:cxn modelId="{C4A8579A-2BC0-4ED8-B4CA-A2F9E0464206}" type="presParOf" srcId="{6BE7B44C-6A41-4C1E-826D-6CCB6BC1CBAA}" destId="{9D5EF99D-B6F8-4F87-9C2D-29F0F7B83EBA}" srcOrd="1" destOrd="0" presId="urn:microsoft.com/office/officeart/2005/8/layout/pyramid1"/>
+    <dgm:cxn modelId="{CD0CBB95-697D-4E2D-9A76-EA52190C5725}" type="presParOf" srcId="{B5B9BC8B-297E-4427-BDF8-44E5648E2D74}" destId="{DEE0EB82-CB89-4CEE-BC8B-9F4780660741}" srcOrd="2" destOrd="0" presId="urn:microsoft.com/office/officeart/2005/8/layout/pyramid1"/>
+    <dgm:cxn modelId="{F7B46B90-C058-4344-8E33-3FF32F7256AD}" type="presParOf" srcId="{DEE0EB82-CB89-4CEE-BC8B-9F4780660741}" destId="{237A460B-4181-49B6-92B6-E8D1D0721968}" srcOrd="0" destOrd="0" presId="urn:microsoft.com/office/officeart/2005/8/layout/pyramid1"/>
+    <dgm:cxn modelId="{2483F66F-212A-4282-BB72-E2D39E014872}" type="presParOf" srcId="{DEE0EB82-CB89-4CEE-BC8B-9F4780660741}" destId="{216CA897-A821-43D9-BF6F-DFBE1E416B7A}" srcOrd="1" destOrd="0" presId="urn:microsoft.com/office/officeart/2005/8/layout/pyramid1"/>
+    <dgm:cxn modelId="{0B9A352D-234F-4780-B4EB-257A59CBCE49}" type="presParOf" srcId="{B5B9BC8B-297E-4427-BDF8-44E5648E2D74}" destId="{F141C307-5659-4005-A53C-2042DC652082}" srcOrd="3" destOrd="0" presId="urn:microsoft.com/office/officeart/2005/8/layout/pyramid1"/>
+    <dgm:cxn modelId="{C7DB238F-B9DF-442E-9B90-A898723DB5E4}" type="presParOf" srcId="{F141C307-5659-4005-A53C-2042DC652082}" destId="{51921212-6977-4790-A02E-D876C68E87D6}" srcOrd="0" destOrd="0" presId="urn:microsoft.com/office/officeart/2005/8/layout/pyramid1"/>
+    <dgm:cxn modelId="{A5E2EB59-3526-4C95-A79B-8A35AE81A007}" type="presParOf" srcId="{F141C307-5659-4005-A53C-2042DC652082}" destId="{D29BB239-6C38-4A3D-8C82-58930C0E0592}" srcOrd="1" destOrd="0" presId="urn:microsoft.com/office/officeart/2005/8/layout/pyramid1"/>
   </dgm:cxnLst>
   <dgm:bg/>
   <dgm:whole/>
@@ -10479,7 +10332,7 @@
 </file>
 
 <file path=customXml/itemProps1.xml><?xml version="1.0" encoding="utf-8"?>
-<ds:datastoreItem xmlns:ds="http://schemas.openxmlformats.org/officeDocument/2006/customXml" ds:itemID="{56C8387D-7289-420A-9E40-89E3F858BEE8}">
+<ds:datastoreItem xmlns:ds="http://schemas.openxmlformats.org/officeDocument/2006/customXml" ds:itemID="{485BFC63-6395-4E38-A5E2-DA8065EF0389}">
   <ds:schemaRefs>
     <ds:schemaRef ds:uri="http://schemas.openxmlformats.org/officeDocument/2006/bibliography"/>
   </ds:schemaRefs>

</xml_diff>